<commit_message>
added referencing to required reading
</commit_message>
<xml_diff>
--- a/references.docx
+++ b/references.docx
@@ -13,41 +13,45 @@
     </w:p>
     <w:p/>
     <w:p>
-      <w:proofErr w:type="spellStart"/>
-      <w:r>
-        <w:t>Charith</w:t>
-      </w:r>
-      <w:proofErr w:type="spellEnd"/>
+      <w:r>
+        <w:t xml:space="preserve">Tianshi Li, Yuvraj Agarwal, and Jason I. Hong. 2018. </w:t>
+      </w:r>
+      <w:r>
+        <w:rPr>
+          <w:i/>
+          <w:iCs/>
+        </w:rPr>
+        <w:t>Coconut: An IDE Plugin for Developing Privacy-Friendly Apps</w:t>
+      </w:r>
+      <w:r>
+        <w:t>.</w:t>
+      </w:r>
+      <w:r>
+        <w:t xml:space="preserve"> Available at: </w:t>
+      </w:r>
+      <w:hyperlink r:id="rId4" w:history="1">
+        <w:r>
+          <w:rPr>
+            <w:rStyle w:val="Hyperlink"/>
+          </w:rPr>
+          <w:t>https://dl.acm.org/doi/10.1145/3287056</w:t>
+        </w:r>
+      </w:hyperlink>
+      <w:r>
+        <w:t xml:space="preserve"> [Accessed: 01/04/2021]</w:t>
+      </w:r>
+      <w:r>
+        <w:t>.</w:t>
+      </w:r>
+    </w:p>
+    <w:p/>
+    <w:p>
+      <w:r>
+        <w:t>Charith Perera, Mahmoud Barhamgi, Arosha K. Bandara, Muhammad</w:t>
+      </w:r>
       <w:r>
         <w:t xml:space="preserve"> </w:t>
       </w:r>
-      <w:proofErr w:type="spellStart"/>
-      <w:r>
-        <w:t>Perera</w:t>
-      </w:r>
-      <w:proofErr w:type="spellEnd"/>
-      <w:r>
-        <w:t xml:space="preserve">, Mahmoud </w:t>
-      </w:r>
-      <w:proofErr w:type="spellStart"/>
-      <w:r>
-        <w:t>Barhamgi</w:t>
-      </w:r>
-      <w:proofErr w:type="spellEnd"/>
-      <w:r>
-        <w:t xml:space="preserve">, </w:t>
-      </w:r>
-      <w:proofErr w:type="spellStart"/>
-      <w:r>
-        <w:t>Arosha</w:t>
-      </w:r>
-      <w:proofErr w:type="spellEnd"/>
-      <w:r>
-        <w:t xml:space="preserve"> K. Bandara, Muhammad</w:t>
-      </w:r>
-      <w:r>
-        <w:t xml:space="preserve"> </w:t>
-      </w:r>
       <w:r>
         <w:t>Ajmal, Blaine Pric</w:t>
       </w:r>
@@ -55,13 +59,8 @@
         <w:t>e</w:t>
       </w:r>
       <w:r>
-        <w:t xml:space="preserve">, Bashar </w:t>
-      </w:r>
-      <w:proofErr w:type="spellStart"/>
-      <w:r>
-        <w:t>Nuseibeh</w:t>
-      </w:r>
-      <w:proofErr w:type="spellEnd"/>
+        <w:t>, Bashar Nuseibeh</w:t>
+      </w:r>
       <w:r>
         <w:t xml:space="preserve">. 11 April 2019. </w:t>
       </w:r>
@@ -89,7 +88,7 @@
       <w:r>
         <w:t xml:space="preserve">. Available at: </w:t>
       </w:r>
-      <w:hyperlink r:id="rId4" w:history="1">
+      <w:hyperlink r:id="rId5" w:history="1">
         <w:r>
           <w:rPr>
             <w:rStyle w:val="Hyperlink"/>

</xml_diff>